<commit_message>
Updating Tika core version in POM. Code cleanup.
</commit_message>
<xml_diff>
--- a/java/TikaTextDetection/src/test/resources/data/test-tika-detection.docx
+++ b/java/TikaTextDetection/src/test/resources/data/test-tika-detection.docx
@@ -4,22 +4,13 @@
   <w:body>
     <w:p>
       <w:r>
-        <w:t xml:space="preserve">Testing, this is the first section of page 1. This test will determine if multiple sections of text can be properly sectioned with the TikaTextDetection component. </w:t>
-      </w:r>
-      <w:r>
-        <w:t xml:space="preserve">Testing, this is the first section of page 1. This test will determine if multiple sections of text can be properly sectioned with the TikaTextDetection component. </w:t>
+        <w:t xml:space="preserve">Testing, this is the first section of page 1. This test will determine if multiple sections of text can be properly sectioned with the TikaTextDetection component. Testing, this is the first section of page 1. This test will determine if multiple sections of text can be properly sectioned with the TikaTextDetection component. </w:t>
       </w:r>
     </w:p>
     <w:p/>
     <w:p>
       <w:r>
-        <w:t xml:space="preserve">Testing, this is the </w:t>
-      </w:r>
-      <w:r>
-        <w:t xml:space="preserve">second </w:t>
-      </w:r>
-      <w:r>
-        <w:t xml:space="preserve">section of page 1. This test will determine if multiple sections of text can be properly sectioned with the TikaTextDetection component. Testing, this is the second section of page 1. This test will determine if multiple sections of text can be properly sectioned with the TikaTextDetection component. </w:t>
+        <w:t xml:space="preserve">Testing, this is the second section of page 1. This test will determine if multiple sections of text can be properly sectioned with the TikaTextDetection component. Testing, this is the second section of page 1. This test will determine if multiple sections of text can be properly sectioned with the TikaTextDetection component. </w:t>
       </w:r>
     </w:p>
     <w:p/>
@@ -32,13 +23,7 @@
     <w:p/>
     <w:p>
       <w:r>
-        <w:t xml:space="preserve">Testing, this is the </w:t>
-      </w:r>
-      <w:r>
-        <w:t>third</w:t>
-      </w:r>
-      <w:r>
-        <w:t xml:space="preserve"> section of page 1. This test will determine if multiple sections of text can be properly sectioned with the TikaTextDetection component. Testing, this is the third section of page 1. This test will determine if multiple sections of text can be properly sectioned with the TikaTextDetection component. Testing, this is the third section of page 1. This test will determine if multiple sections of text can be properly sectioned with the TikaTextDetection component. </w:t>
+        <w:t xml:space="preserve">Testing, this is the third section of page 1. This test will determine if multiple sections of text can be properly sectioned with the TikaTextDetection component. Testing, this is the third section of page 1. This test will determine if multiple sections of text can be properly sectioned with the TikaTextDetection component. Testing, this is the third section of page 1. This test will determine if multiple sections of text can be properly sectioned with the TikaTextDetection component. </w:t>
       </w:r>
       <w:r>
         <w:br/>
@@ -92,25 +77,25 @@
     <w:p>
       <w:r>
         <w:lastRenderedPageBreak/>
-        <w:t xml:space="preserve">Testing, this is the first section of page </w:t>
+        <w:t xml:space="preserve">Testing, this is the first section of page 2. This test will determine if multiple sections of text can be properly sectioned with the TikaTextDetection component. Testing, this is the first section of page </w:t>
       </w:r>
       <w:r>
         <w:t>2</w:t>
       </w:r>
       <w:r>
-        <w:t xml:space="preserve">. This test will determine if multiple sections of text can be properly sectioned with the TikaTextDetection component. Testing, this is the first section of page 1. This test will determine if multiple sections of text can be properly sectioned with the TikaTextDetection component. </w:t>
+        <w:t xml:space="preserve">. This test will determine if multiple sections of text can be properly sectioned with the TikaTextDetection component. </w:t>
       </w:r>
     </w:p>
     <w:p/>
     <w:p>
       <w:r>
-        <w:t xml:space="preserve">Testing, this is the second section of page </w:t>
+        <w:t xml:space="preserve">Testing, this is the second section of page 2. This test will determine if multiple sections of text can be properly sectioned with the TikaTextDetection component. Testing, this is the second section of page </w:t>
       </w:r>
       <w:r>
         <w:t>2</w:t>
       </w:r>
       <w:r>
-        <w:t xml:space="preserve">. This test will determine if multiple sections of text can be properly sectioned with the TikaTextDetection component. Testing, this is the second section of page 1. This test will determine if multiple sections of text can be properly sectioned with the TikaTextDetection component. </w:t>
+        <w:t xml:space="preserve">. This test will determine if multiple sections of text can be properly sectioned with the TikaTextDetection component. </w:t>
       </w:r>
     </w:p>
     <w:p/>
@@ -123,13 +108,19 @@
     <w:p/>
     <w:p>
       <w:r>
-        <w:t xml:space="preserve">Testing, this is the third section of page </w:t>
+        <w:t xml:space="preserve">Testing, this is the third section of page 2. This test will determine if multiple sections of text can be properly sectioned with the TikaTextDetection component. Testing, this is the third section of page </w:t>
       </w:r>
       <w:r>
         <w:t>2</w:t>
       </w:r>
       <w:r>
-        <w:t xml:space="preserve">. This test will determine if multiple sections of text can be properly sectioned with the TikaTextDetection component. Testing, this is the third section of page 1. This test will determine if multiple sections of text can be properly sectioned with the TikaTextDetection component. Testing, this is the third section of page 1. This test will determine if multiple sections of text can be properly sectioned with the TikaTextDetection component. </w:t>
+        <w:t xml:space="preserve">. This test will determine if multiple sections of text can be properly sectioned with the TikaTextDetection component. Testing, this is the third section of page </w:t>
+      </w:r>
+      <w:r>
+        <w:t>2</w:t>
+      </w:r>
+      <w:r>
+        <w:t xml:space="preserve">. This test will determine if multiple sections of text can be properly sectioned with the TikaTextDetection component. </w:t>
       </w:r>
     </w:p>
     <w:p/>
@@ -268,6 +259,7 @@
     <w:lsdException w:name="HTML Sample" w:semiHidden="1" w:unhideWhenUsed="1"/>
     <w:lsdException w:name="HTML Typewriter" w:semiHidden="1" w:unhideWhenUsed="1"/>
     <w:lsdException w:name="HTML Variable" w:semiHidden="1" w:unhideWhenUsed="1"/>
+    <w:lsdException w:name="Normal Table" w:semiHidden="1" w:unhideWhenUsed="1"/>
     <w:lsdException w:name="annotation subject" w:semiHidden="1" w:unhideWhenUsed="1"/>
     <w:lsdException w:name="No List" w:semiHidden="1" w:unhideWhenUsed="1"/>
     <w:lsdException w:name="Outline List 1" w:semiHidden="1" w:unhideWhenUsed="1"/>
@@ -314,8 +306,10 @@
     <w:lsdException w:name="Table Subtle 2" w:semiHidden="1" w:unhideWhenUsed="1"/>
     <w:lsdException w:name="Table Web 1" w:semiHidden="1" w:unhideWhenUsed="1"/>
     <w:lsdException w:name="Table Web 2" w:semiHidden="1" w:unhideWhenUsed="1"/>
+    <w:lsdException w:name="Table Web 3" w:semiHidden="1" w:unhideWhenUsed="1"/>
     <w:lsdException w:name="Balloon Text" w:semiHidden="1" w:unhideWhenUsed="1"/>
     <w:lsdException w:name="Table Grid" w:uiPriority="39"/>
+    <w:lsdException w:name="Table Theme" w:semiHidden="1" w:unhideWhenUsed="1"/>
     <w:lsdException w:name="Placeholder Text" w:semiHidden="1"/>
     <w:lsdException w:name="No Spacing" w:uiPriority="1" w:qFormat="1"/>
     <w:lsdException w:name="Light Shading" w:uiPriority="60"/>

</xml_diff>